<commit_message>
recrystall beta and report 2 done
</commit_message>
<xml_diff>
--- a/docs/report2.docx
+++ b/docs/report2.docx
@@ -4432,7 +4432,7 @@
         <w:rPr>
           <w:lang w:val="en-GB"/>
         </w:rPr>
-        <w:t>4</w:t>
+        <w:t>3</w:t>
       </w:r>
       <w:r>
         <w:rPr>
@@ -4631,33 +4631,7 @@
         <w:rPr>
           <w:lang w:val="en-GB"/>
         </w:rPr>
-        <w:fldChar w:fldCharType="begin"/>
-      </w:r>
-      <w:r>
-        <w:rPr>
-          <w:lang w:val="en-GB"/>
-        </w:rPr>
-        <w:instrText xml:space="preserve"> SEQ Figure \* ARABIC </w:instrText>
-      </w:r>
-      <w:r>
-        <w:rPr>
-          <w:lang w:val="en-GB"/>
-        </w:rPr>
-        <w:fldChar w:fldCharType="separate"/>
-      </w:r>
-      <w:r>
-        <w:rPr>
-          <w:noProof/>
-          <w:lang w:val="en-GB"/>
-        </w:rPr>
-        <w:t>5</w:t>
-      </w:r>
-      <w:r>
-        <w:rPr>
-          <w:noProof/>
-          <w:lang w:val="en-GB"/>
-        </w:rPr>
-        <w:fldChar w:fldCharType="end"/>
+        <w:t>4</w:t>
       </w:r>
       <w:r>
         <w:rPr>
@@ -4907,33 +4881,7 @@
         <w:rPr>
           <w:lang w:val="en-GB"/>
         </w:rPr>
-        <w:fldChar w:fldCharType="begin"/>
-      </w:r>
-      <w:r>
-        <w:rPr>
-          <w:lang w:val="en-GB"/>
-        </w:rPr>
-        <w:instrText xml:space="preserve"> SEQ Figure \* ARABIC </w:instrText>
-      </w:r>
-      <w:r>
-        <w:rPr>
-          <w:lang w:val="en-GB"/>
-        </w:rPr>
-        <w:fldChar w:fldCharType="separate"/>
-      </w:r>
-      <w:r>
-        <w:rPr>
-          <w:noProof/>
-          <w:lang w:val="en-GB"/>
-        </w:rPr>
-        <w:t>6</w:t>
-      </w:r>
-      <w:r>
-        <w:rPr>
-          <w:noProof/>
-          <w:lang w:val="en-GB"/>
-        </w:rPr>
-        <w:fldChar w:fldCharType="end"/>
+        <w:t>5</w:t>
       </w:r>
       <w:r>
         <w:rPr>
@@ -4958,8 +4906,76 @@
         <w:rPr>
           <w:lang w:val="en-GB"/>
         </w:rPr>
-        <w:t>On the left side of figure 6 generated through MC algorithm could be saw. Middle part of figure shows Homogeneous type of energy (all cells have same amount of energy). Right side is showing Heterogeneous type of energy distribution, cells on the boundaries have more energy.</w:t>
-      </w:r>
+        <w:t xml:space="preserve">On the left side of figure </w:t>
+      </w:r>
+      <w:r>
+        <w:rPr>
+          <w:lang w:val="en-GB"/>
+        </w:rPr>
+        <w:t>5</w:t>
+      </w:r>
+      <w:r>
+        <w:rPr>
+          <w:lang w:val="en-GB"/>
+        </w:rPr>
+        <w:t xml:space="preserve"> generated through MC algorithm could be saw. Middle part of figure shows Homogeneous type of energy (all cells have same amount of energy). Right side is showing Heterogeneous type of energy distribution, cells on the boundaries have more energy.</w:t>
+      </w:r>
+    </w:p>
+    <w:p>
+      <w:pPr>
+        <w:rPr>
+          <w:lang w:val="en-GB"/>
+        </w:rPr>
+      </w:pPr>
+    </w:p>
+    <w:p>
+      <w:pPr>
+        <w:rPr>
+          <w:lang w:val="en-GB"/>
+        </w:rPr>
+      </w:pPr>
+    </w:p>
+    <w:p>
+      <w:pPr>
+        <w:rPr>
+          <w:lang w:val="en-GB"/>
+        </w:rPr>
+      </w:pPr>
+    </w:p>
+    <w:p>
+      <w:pPr>
+        <w:rPr>
+          <w:lang w:val="en-GB"/>
+        </w:rPr>
+      </w:pPr>
+    </w:p>
+    <w:p>
+      <w:pPr>
+        <w:rPr>
+          <w:lang w:val="en-GB"/>
+        </w:rPr>
+      </w:pPr>
+    </w:p>
+    <w:p>
+      <w:pPr>
+        <w:rPr>
+          <w:lang w:val="en-GB"/>
+        </w:rPr>
+      </w:pPr>
+    </w:p>
+    <w:p>
+      <w:pPr>
+        <w:rPr>
+          <w:lang w:val="en-GB"/>
+        </w:rPr>
+      </w:pPr>
+    </w:p>
+    <w:p>
+      <w:pPr>
+        <w:rPr>
+          <w:lang w:val="en-GB"/>
+        </w:rPr>
+      </w:pPr>
     </w:p>
     <w:p>
       <w:pPr>
@@ -4986,6 +5002,7 @@
           <w:szCs w:val="24"/>
           <w:lang w:val="en-GB"/>
         </w:rPr>
+        <w:lastRenderedPageBreak/>
         <w:t>Class</w:t>
       </w:r>
       <w:r>
@@ -5042,20 +5059,6 @@
         </w:rPr>
         <w:t xml:space="preserve"> growth</w:t>
       </w:r>
-    </w:p>
-    <w:p>
-      <w:pPr>
-        <w:rPr>
-          <w:lang w:val="en-GB"/>
-        </w:rPr>
-      </w:pPr>
-    </w:p>
-    <w:p>
-      <w:pPr>
-        <w:rPr>
-          <w:lang w:val="en-GB"/>
-        </w:rPr>
-      </w:pPr>
     </w:p>
     <w:p>
       <w:pPr>
@@ -5077,11 +5080,10 @@
           <w:noProof/>
           <w:lang w:val="en-GB"/>
         </w:rPr>
-        <w:lastRenderedPageBreak/>
         <w:drawing>
           <wp:inline distT="0" distB="0" distL="0" distR="0" wp14:anchorId="6ED2AC99" wp14:editId="23346A50">
-            <wp:extent cx="5759450" cy="2303780"/>
-            <wp:effectExtent l="0" t="0" r="0" b="1270"/>
+            <wp:extent cx="5759450" cy="1776279"/>
+            <wp:effectExtent l="0" t="0" r="0" b="0"/>
             <wp:docPr id="7" name="Obraz 7"/>
             <wp:cNvGraphicFramePr>
               <a:graphicFrameLocks xmlns:a="http://schemas.openxmlformats.org/drawingml/2006/main" noChangeAspect="1"/>
@@ -5103,7 +5105,6 @@
                         </a:ext>
                       </a:extLst>
                     </a:blip>
-                    <a:srcRect/>
                     <a:stretch>
                       <a:fillRect/>
                     </a:stretch>
@@ -5111,7 +5112,7 @@
                   <pic:spPr bwMode="auto">
                     <a:xfrm>
                       <a:off x="0" y="0"/>
-                      <a:ext cx="5759450" cy="2303780"/>
+                      <a:ext cx="5759450" cy="1776279"/>
                     </a:xfrm>
                     <a:prstGeom prst="rect">
                       <a:avLst/>
@@ -5146,6 +5147,127 @@
         <w:rPr>
           <w:lang w:val="en-GB"/>
         </w:rPr>
+        <w:t>6</w:t>
+      </w:r>
+      <w:r>
+        <w:rPr>
+          <w:lang w:val="en-GB"/>
+        </w:rPr>
+        <w:t xml:space="preserve"> Different type of inclusions</w:t>
+      </w:r>
+    </w:p>
+    <w:p>
+      <w:pPr>
+        <w:rPr>
+          <w:lang w:val="en-GB"/>
+        </w:rPr>
+      </w:pPr>
+      <w:r>
+        <w:rPr>
+          <w:lang w:val="en-GB"/>
+        </w:rPr>
+        <w:t xml:space="preserve">Figure </w:t>
+      </w:r>
+      <w:r>
+        <w:rPr>
+          <w:lang w:val="en-GB"/>
+        </w:rPr>
+        <w:t>6</w:t>
+      </w:r>
+      <w:r>
+        <w:rPr>
+          <w:lang w:val="en-GB"/>
+        </w:rPr>
+        <w:t xml:space="preserve"> shows (from left to right), 100 grains generated through CA method, then 100 recrystalized cells were added at the beginning of simulation on boundaries and three iterations of algorithm were executed. Right image shows same state as in the middle one but on energy level view.</w:t>
+      </w:r>
+    </w:p>
+    <w:p>
+      <w:pPr>
+        <w:rPr>
+          <w:lang w:val="en-GB"/>
+        </w:rPr>
+      </w:pPr>
+    </w:p>
+    <w:p>
+      <w:pPr>
+        <w:keepNext/>
+        <w:jc w:val="center"/>
+        <w:rPr>
+          <w:lang w:val="en-GB"/>
+        </w:rPr>
+      </w:pPr>
+      <w:r>
+        <w:rPr>
+          <w:noProof/>
+          <w:lang w:val="en-GB"/>
+        </w:rPr>
+        <w:drawing>
+          <wp:inline distT="0" distB="0" distL="0" distR="0" wp14:anchorId="58CDA765" wp14:editId="649BAF19">
+            <wp:extent cx="5759450" cy="1780843"/>
+            <wp:effectExtent l="0" t="0" r="0" b="0"/>
+            <wp:docPr id="51" name="Obraz 51"/>
+            <wp:cNvGraphicFramePr>
+              <a:graphicFrameLocks xmlns:a="http://schemas.openxmlformats.org/drawingml/2006/main" noChangeAspect="1"/>
+            </wp:cNvGraphicFramePr>
+            <a:graphic xmlns:a="http://schemas.openxmlformats.org/drawingml/2006/main">
+              <a:graphicData uri="http://schemas.openxmlformats.org/drawingml/2006/picture">
+                <pic:pic xmlns:pic="http://schemas.openxmlformats.org/drawingml/2006/picture">
+                  <pic:nvPicPr>
+                    <pic:cNvPr id="0" name="Picture 1"/>
+                    <pic:cNvPicPr>
+                      <a:picLocks noChangeAspect="1" noChangeArrowheads="1"/>
+                    </pic:cNvPicPr>
+                  </pic:nvPicPr>
+                  <pic:blipFill>
+                    <a:blip r:embed="rId15">
+                      <a:extLst>
+                        <a:ext uri="{28A0092B-C50C-407E-A947-70E740481C1C}">
+                          <a14:useLocalDpi xmlns:a14="http://schemas.microsoft.com/office/drawing/2010/main" val="0"/>
+                        </a:ext>
+                      </a:extLst>
+                    </a:blip>
+                    <a:stretch>
+                      <a:fillRect/>
+                    </a:stretch>
+                  </pic:blipFill>
+                  <pic:spPr bwMode="auto">
+                    <a:xfrm>
+                      <a:off x="0" y="0"/>
+                      <a:ext cx="5759450" cy="1780843"/>
+                    </a:xfrm>
+                    <a:prstGeom prst="rect">
+                      <a:avLst/>
+                    </a:prstGeom>
+                    <a:noFill/>
+                    <a:ln>
+                      <a:noFill/>
+                    </a:ln>
+                  </pic:spPr>
+                </pic:pic>
+              </a:graphicData>
+            </a:graphic>
+          </wp:inline>
+        </w:drawing>
+      </w:r>
+    </w:p>
+    <w:p>
+      <w:pPr>
+        <w:pStyle w:val="Legenda"/>
+        <w:jc w:val="center"/>
+        <w:rPr>
+          <w:lang w:val="en-GB"/>
+        </w:rPr>
+      </w:pPr>
+      <w:r>
+        <w:rPr>
+          <w:lang w:val="en-GB"/>
+        </w:rPr>
+        <w:t xml:space="preserve">Figure </w:t>
+      </w:r>
+      <w:r>
+        <w:rPr>
+          <w:lang w:val="en-GB"/>
+        </w:rPr>
         <w:fldChar w:fldCharType="begin"/>
       </w:r>
       <w:r>
@@ -5165,34 +5287,156 @@
           <w:noProof/>
           <w:lang w:val="en-GB"/>
         </w:rPr>
+        <w:t>4</w:t>
+      </w:r>
+      <w:r>
+        <w:rPr>
+          <w:noProof/>
+          <w:lang w:val="en-GB"/>
+        </w:rPr>
+        <w:fldChar w:fldCharType="end"/>
+      </w:r>
+      <w:r>
+        <w:rPr>
+          <w:lang w:val="en-GB"/>
+        </w:rPr>
+        <w:t xml:space="preserve"> Different type of inclusions</w:t>
+      </w:r>
+    </w:p>
+    <w:p>
+      <w:pPr>
+        <w:rPr>
+          <w:lang w:val="en-GB"/>
+        </w:rPr>
+      </w:pPr>
+      <w:r>
+        <w:rPr>
+          <w:lang w:val="en-GB"/>
+        </w:rPr>
+        <w:t xml:space="preserve">This (Figure </w:t>
+      </w:r>
+      <w:r>
+        <w:rPr>
+          <w:lang w:val="en-GB"/>
+        </w:rPr>
         <w:t>7</w:t>
       </w:r>
       <w:r>
         <w:rPr>
-          <w:noProof/>
-          <w:lang w:val="en-GB"/>
-        </w:rPr>
-        <w:fldChar w:fldCharType="end"/>
-      </w:r>
-      <w:r>
-        <w:rPr>
-          <w:lang w:val="en-GB"/>
-        </w:rPr>
-        <w:t xml:space="preserve"> Different type of inclusions</w:t>
-      </w:r>
-    </w:p>
-    <w:p>
-      <w:pPr>
-        <w:rPr>
-          <w:lang w:val="en-GB"/>
-        </w:rPr>
-      </w:pPr>
-      <w:r>
-        <w:rPr>
-          <w:lang w:val="en-GB"/>
-        </w:rPr>
-        <w:t xml:space="preserve">In the figure 7 all possible type of inclusions were added, there are 3 small circles and 5 smaller squares added before simulation in random spots. Then simulation was completed and after that 1 big circular inclusion and 3 medium sized squares ones on boundaries were generated. Also example result could be seen in Figures 15,17,19,21. </w:t>
-      </w:r>
+          <w:lang w:val="en-GB"/>
+        </w:rPr>
+        <w:t xml:space="preserve">) is example of full execution of SRX algorithm, first MC method was invoked with 40 different states and 100 iterations, then SRX started, second part of </w:t>
+      </w:r>
+      <w:bookmarkStart w:id="1" w:name="_GoBack"/>
+      <w:r>
+        <w:rPr>
+          <w:lang w:val="en-GB"/>
+        </w:rPr>
+        <w:t>figure</w:t>
+      </w:r>
+      <w:bookmarkEnd w:id="1"/>
+      <w:r>
+        <w:rPr>
+          <w:lang w:val="en-GB"/>
+        </w:rPr>
+        <w:t xml:space="preserve"> </w:t>
+      </w:r>
+      <w:r>
+        <w:rPr>
+          <w:lang w:val="en-GB"/>
+        </w:rPr>
+        <w:t>7</w:t>
+      </w:r>
+      <w:r>
+        <w:rPr>
+          <w:lang w:val="en-GB"/>
+        </w:rPr>
+        <w:t xml:space="preserve"> was taken after 10 iterations. Final result could be seen on third, right part of figure.</w:t>
+      </w:r>
+    </w:p>
+    <w:p>
+      <w:pPr>
+        <w:rPr>
+          <w:lang w:val="en-GB"/>
+        </w:rPr>
+      </w:pPr>
+    </w:p>
+    <w:p>
+      <w:pPr>
+        <w:pStyle w:val="Akapitzlist"/>
+        <w:ind w:left="1080"/>
+        <w:rPr>
+          <w:sz w:val="24"/>
+          <w:szCs w:val="24"/>
+          <w:lang w:val="en-GB"/>
+        </w:rPr>
+      </w:pPr>
+    </w:p>
+    <w:p>
+      <w:pPr>
+        <w:pStyle w:val="Akapitzlist"/>
+        <w:ind w:left="1080"/>
+        <w:rPr>
+          <w:sz w:val="24"/>
+          <w:szCs w:val="24"/>
+          <w:lang w:val="en-GB"/>
+        </w:rPr>
+      </w:pPr>
+    </w:p>
+    <w:p>
+      <w:pPr>
+        <w:pStyle w:val="Akapitzlist"/>
+        <w:ind w:left="1080"/>
+        <w:rPr>
+          <w:sz w:val="24"/>
+          <w:szCs w:val="24"/>
+          <w:lang w:val="en-GB"/>
+        </w:rPr>
+      </w:pPr>
+    </w:p>
+    <w:p>
+      <w:pPr>
+        <w:pStyle w:val="Akapitzlist"/>
+        <w:ind w:left="1080"/>
+        <w:rPr>
+          <w:sz w:val="24"/>
+          <w:szCs w:val="24"/>
+          <w:lang w:val="en-GB"/>
+        </w:rPr>
+      </w:pPr>
+    </w:p>
+    <w:p>
+      <w:pPr>
+        <w:pStyle w:val="Akapitzlist"/>
+        <w:ind w:left="1080"/>
+        <w:rPr>
+          <w:sz w:val="24"/>
+          <w:szCs w:val="24"/>
+          <w:lang w:val="en-GB"/>
+        </w:rPr>
+      </w:pPr>
+    </w:p>
+    <w:p>
+      <w:pPr>
+        <w:pStyle w:val="Akapitzlist"/>
+        <w:ind w:left="1080"/>
+        <w:rPr>
+          <w:sz w:val="24"/>
+          <w:szCs w:val="24"/>
+          <w:lang w:val="en-GB"/>
+        </w:rPr>
+      </w:pPr>
+    </w:p>
+    <w:p>
+      <w:pPr>
+        <w:pStyle w:val="Akapitzlist"/>
+        <w:ind w:left="1080"/>
+        <w:rPr>
+          <w:sz w:val="24"/>
+          <w:szCs w:val="24"/>
+          <w:lang w:val="en-GB"/>
+        </w:rPr>
+      </w:pPr>
     </w:p>
     <w:p>
       <w:pPr>
@@ -5237,6 +5481,7 @@
           <w:u w:val="single"/>
           <w:lang w:val="en-GB"/>
         </w:rPr>
+        <w:lastRenderedPageBreak/>
         <w:t>Comparison with real microstructure</w:t>
       </w:r>
     </w:p>
@@ -5282,7 +5527,7 @@
                     </pic:cNvPicPr>
                   </pic:nvPicPr>
                   <pic:blipFill>
-                    <a:blip r:embed="rId15">
+                    <a:blip r:embed="rId16">
                       <a:extLst>
                         <a:ext uri="{28A0092B-C50C-407E-A947-70E740481C1C}">
                           <a14:useLocalDpi xmlns:a14="http://schemas.microsoft.com/office/drawing/2010/main" val="0"/>
@@ -5336,7 +5581,7 @@
                     </pic:cNvPicPr>
                   </pic:nvPicPr>
                   <pic:blipFill>
-                    <a:blip r:embed="rId16">
+                    <a:blip r:embed="rId17">
                       <a:extLst>
                         <a:ext uri="{28A0092B-C50C-407E-A947-70E740481C1C}">
                           <a14:useLocalDpi xmlns:a14="http://schemas.microsoft.com/office/drawing/2010/main" val="0"/>
@@ -5385,39 +5630,13 @@
         <w:rPr>
           <w:lang w:val="en-GB"/>
         </w:rPr>
-        <w:t xml:space="preserve">Figure </w:t>
-      </w:r>
-      <w:r>
-        <w:rPr>
-          <w:lang w:val="en-GB"/>
-        </w:rPr>
-        <w:fldChar w:fldCharType="begin"/>
-      </w:r>
-      <w:r>
-        <w:rPr>
-          <w:lang w:val="en-GB"/>
-        </w:rPr>
-        <w:instrText xml:space="preserve"> SEQ Figure \* ARABIC </w:instrText>
-      </w:r>
-      <w:r>
-        <w:rPr>
-          <w:lang w:val="en-GB"/>
-        </w:rPr>
-        <w:fldChar w:fldCharType="separate"/>
-      </w:r>
-      <w:r>
-        <w:rPr>
-          <w:noProof/>
-          <w:lang w:val="en-GB"/>
-        </w:rPr>
-        <w:t>12</w:t>
-      </w:r>
-      <w:r>
-        <w:rPr>
-          <w:noProof/>
-          <w:lang w:val="en-GB"/>
-        </w:rPr>
-        <w:fldChar w:fldCharType="end"/>
+        <w:t>Figure</w:t>
+      </w:r>
+      <w:r>
+        <w:rPr>
+          <w:lang w:val="en-GB"/>
+        </w:rPr>
+        <w:t xml:space="preserve"> 8</w:t>
       </w:r>
       <w:r>
         <w:rPr>
@@ -5453,7 +5672,7 @@
           <w:lang w:val="en-GB"/>
         </w:rPr>
       </w:pPr>
-      <w:hyperlink r:id="rId17" w:history="1">
+      <w:hyperlink r:id="rId18" w:history="1">
         <w:r>
           <w:rPr>
             <w:rStyle w:val="Hipercze"/>
@@ -5486,7 +5705,23 @@
           <w:szCs w:val="24"/>
           <w:lang w:val="en-GB"/>
         </w:rPr>
-        <w:t xml:space="preserve">Alloy of Aluminium and Silicon, one phase is </w:t>
+        <w:t>Alloy of Aluminium and Silicon</w:t>
+      </w:r>
+      <w:r>
+        <w:rPr>
+          <w:sz w:val="24"/>
+          <w:szCs w:val="24"/>
+          <w:lang w:val="en-GB"/>
+        </w:rPr>
+        <w:t xml:space="preserve"> (Figure 8)</w:t>
+      </w:r>
+      <w:r>
+        <w:rPr>
+          <w:sz w:val="24"/>
+          <w:szCs w:val="24"/>
+          <w:lang w:val="en-GB"/>
+        </w:rPr>
+        <w:t xml:space="preserve">, one phase is </w:t>
       </w:r>
       <w:r>
         <w:rPr>
@@ -5520,6 +5755,17 @@
         </w:rPr>
         <w:t>.</w:t>
       </w:r>
+    </w:p>
+    <w:p>
+      <w:pPr>
+        <w:pStyle w:val="Akapitzlist"/>
+        <w:jc w:val="center"/>
+        <w:rPr>
+          <w:sz w:val="24"/>
+          <w:szCs w:val="24"/>
+          <w:lang w:val="en-GB"/>
+        </w:rPr>
+      </w:pPr>
     </w:p>
     <w:p>
       <w:pPr>
@@ -5545,7 +5791,6 @@
         <w:rPr>
           <w:noProof/>
         </w:rPr>
-        <w:lastRenderedPageBreak/>
         <w:drawing>
           <wp:inline distT="0" distB="0" distL="0" distR="0" wp14:anchorId="2A407F33" wp14:editId="075C94C8">
             <wp:extent cx="5066139" cy="1800000"/>
@@ -5564,7 +5809,7 @@
                     </pic:cNvPicPr>
                   </pic:nvPicPr>
                   <pic:blipFill>
-                    <a:blip r:embed="rId18">
+                    <a:blip r:embed="rId19">
                       <a:extLst>
                         <a:ext uri="{28A0092B-C50C-407E-A947-70E740481C1C}">
                           <a14:useLocalDpi xmlns:a14="http://schemas.microsoft.com/office/drawing/2010/main" val="0"/>
@@ -5618,33 +5863,7 @@
         <w:rPr>
           <w:lang w:val="en-GB"/>
         </w:rPr>
-        <w:fldChar w:fldCharType="begin"/>
-      </w:r>
-      <w:r>
-        <w:rPr>
-          <w:lang w:val="en-GB"/>
-        </w:rPr>
-        <w:instrText xml:space="preserve"> SEQ Figure \* ARABIC </w:instrText>
-      </w:r>
-      <w:r>
-        <w:rPr>
-          <w:lang w:val="en-GB"/>
-        </w:rPr>
-        <w:fldChar w:fldCharType="separate"/>
-      </w:r>
-      <w:r>
-        <w:rPr>
-          <w:noProof/>
-          <w:lang w:val="en-GB"/>
-        </w:rPr>
-        <w:t>12</w:t>
-      </w:r>
-      <w:r>
-        <w:rPr>
-          <w:noProof/>
-          <w:lang w:val="en-GB"/>
-        </w:rPr>
-        <w:fldChar w:fldCharType="end"/>
+        <w:t>9</w:t>
       </w:r>
       <w:r>
         <w:rPr>
@@ -5692,7 +5911,7 @@
           <w:lang w:val="en-GB"/>
         </w:rPr>
       </w:pPr>
-      <w:hyperlink r:id="rId19" w:history="1">
+      <w:hyperlink r:id="rId20" w:history="1">
         <w:r>
           <w:rPr>
             <w:rStyle w:val="Hipercze"/>
@@ -5741,6 +5960,14 @@
           <w:szCs w:val="24"/>
           <w:lang w:val="en-GB"/>
         </w:rPr>
+        <w:t xml:space="preserve"> (Figure 9)</w:t>
+      </w:r>
+      <w:r>
+        <w:rPr>
+          <w:sz w:val="24"/>
+          <w:szCs w:val="24"/>
+          <w:lang w:val="en-GB"/>
+        </w:rPr>
         <w:t xml:space="preserve">, one phase </w:t>
       </w:r>
       <w:r>
@@ -5811,6 +6038,215 @@
           <w:lang w:val="en-GB"/>
         </w:rPr>
       </w:pPr>
+    </w:p>
+    <w:p>
+      <w:pPr>
+        <w:pStyle w:val="Akapitzlist"/>
+        <w:keepNext/>
+        <w:jc w:val="center"/>
+        <w:rPr>
+          <w:lang w:val="en-GB"/>
+        </w:rPr>
+      </w:pPr>
+      <w:r>
+        <w:rPr>
+          <w:noProof/>
+        </w:rPr>
+        <w:lastRenderedPageBreak/>
+        <w:drawing>
+          <wp:inline distT="0" distB="0" distL="0" distR="0" wp14:anchorId="2352D838" wp14:editId="3C3DA075">
+            <wp:extent cx="4856726" cy="1800000"/>
+            <wp:effectExtent l="0" t="0" r="1270" b="0"/>
+            <wp:docPr id="52" name="Obraz 52"/>
+            <wp:cNvGraphicFramePr>
+              <a:graphicFrameLocks xmlns:a="http://schemas.openxmlformats.org/drawingml/2006/main" noChangeAspect="1"/>
+            </wp:cNvGraphicFramePr>
+            <a:graphic xmlns:a="http://schemas.openxmlformats.org/drawingml/2006/main">
+              <a:graphicData uri="http://schemas.openxmlformats.org/drawingml/2006/picture">
+                <pic:pic xmlns:pic="http://schemas.openxmlformats.org/drawingml/2006/picture">
+                  <pic:nvPicPr>
+                    <pic:cNvPr id="0" name="Picture 2" descr="Metallographic microstructure of aluminum-silicon alloy"/>
+                    <pic:cNvPicPr>
+                      <a:picLocks noChangeAspect="1" noChangeArrowheads="1"/>
+                    </pic:cNvPicPr>
+                  </pic:nvPicPr>
+                  <pic:blipFill>
+                    <a:blip r:embed="rId21">
+                      <a:extLst>
+                        <a:ext uri="{28A0092B-C50C-407E-A947-70E740481C1C}">
+                          <a14:useLocalDpi xmlns:a14="http://schemas.microsoft.com/office/drawing/2010/main" val="0"/>
+                        </a:ext>
+                      </a:extLst>
+                    </a:blip>
+                    <a:stretch>
+                      <a:fillRect/>
+                    </a:stretch>
+                  </pic:blipFill>
+                  <pic:spPr bwMode="auto">
+                    <a:xfrm>
+                      <a:off x="0" y="0"/>
+                      <a:ext cx="4856726" cy="1800000"/>
+                    </a:xfrm>
+                    <a:prstGeom prst="rect">
+                      <a:avLst/>
+                    </a:prstGeom>
+                    <a:noFill/>
+                    <a:ln>
+                      <a:noFill/>
+                    </a:ln>
+                  </pic:spPr>
+                </pic:pic>
+              </a:graphicData>
+            </a:graphic>
+          </wp:inline>
+        </w:drawing>
+      </w:r>
+    </w:p>
+    <w:p>
+      <w:pPr>
+        <w:pStyle w:val="Legenda"/>
+        <w:ind w:left="720"/>
+        <w:jc w:val="center"/>
+        <w:rPr>
+          <w:rFonts w:ascii="Arial" w:hAnsi="Arial" w:cs="Arial"/>
+          <w:color w:val="333333"/>
+          <w:sz w:val="20"/>
+          <w:szCs w:val="20"/>
+          <w:shd w:val="clear" w:color="auto" w:fill="FFFFFF"/>
+        </w:rPr>
+      </w:pPr>
+      <w:r>
+        <w:rPr>
+          <w:lang w:val="en-GB"/>
+        </w:rPr>
+        <w:t xml:space="preserve">Figure </w:t>
+      </w:r>
+      <w:r>
+        <w:rPr>
+          <w:lang w:val="en-GB"/>
+        </w:rPr>
+        <w:t xml:space="preserve">10 </w:t>
+      </w:r>
+      <w:r>
+        <w:rPr>
+          <w:rFonts w:cstheme="minorHAnsi"/>
+          <w:color w:val="333333"/>
+          <w:shd w:val="clear" w:color="auto" w:fill="FFFFFF"/>
+        </w:rPr>
+        <w:t>P</w:t>
+      </w:r>
+      <w:r>
+        <w:rPr>
+          <w:rFonts w:cstheme="minorHAnsi"/>
+          <w:color w:val="333333"/>
+          <w:shd w:val="clear" w:color="auto" w:fill="FFFFFF"/>
+        </w:rPr>
+        <w:t>artially recrystallized Molybdenum sheet</w:t>
+      </w:r>
+    </w:p>
+    <w:p>
+      <w:pPr>
+        <w:jc w:val="center"/>
+        <w:rPr>
+          <w:i/>
+          <w:iCs/>
+          <w:color w:val="44546A" w:themeColor="text2"/>
+          <w:sz w:val="18"/>
+          <w:szCs w:val="18"/>
+          <w:lang w:val="en-GB"/>
+        </w:rPr>
+      </w:pPr>
+      <w:hyperlink r:id="rId22" w:history="1">
+        <w:r>
+          <w:rPr>
+            <w:rStyle w:val="Hipercze"/>
+            <w:sz w:val="18"/>
+            <w:szCs w:val="18"/>
+            <w:lang w:val="en-GB"/>
+          </w:rPr>
+          <w:t>http://cdlesop.wkmp.tuwien.ac.at/Projects/project_primig.htm</w:t>
+        </w:r>
+      </w:hyperlink>
+    </w:p>
+    <w:p>
+      <w:pPr>
+        <w:rPr>
+          <w:lang w:val="en-GB"/>
+        </w:rPr>
+      </w:pPr>
+    </w:p>
+    <w:p>
+      <w:pPr>
+        <w:pStyle w:val="Akapitzlist"/>
+        <w:jc w:val="center"/>
+        <w:rPr>
+          <w:lang w:val="en-GB"/>
+        </w:rPr>
+      </w:pPr>
+      <w:r>
+        <w:rPr>
+          <w:sz w:val="24"/>
+          <w:szCs w:val="24"/>
+          <w:lang w:val="en-GB"/>
+        </w:rPr>
+        <w:t>To generate similar structure</w:t>
+      </w:r>
+      <w:r>
+        <w:rPr>
+          <w:sz w:val="24"/>
+          <w:szCs w:val="24"/>
+          <w:lang w:val="en-GB"/>
+        </w:rPr>
+        <w:t xml:space="preserve"> (Figure 10)</w:t>
+      </w:r>
+      <w:r>
+        <w:rPr>
+          <w:sz w:val="24"/>
+          <w:szCs w:val="24"/>
+          <w:lang w:val="en-GB"/>
+        </w:rPr>
+        <w:t xml:space="preserve">, first CA </w:t>
+      </w:r>
+      <w:r>
+        <w:rPr>
+          <w:sz w:val="24"/>
+          <w:szCs w:val="24"/>
+          <w:lang w:val="en-GB"/>
+        </w:rPr>
+        <w:t>method</w:t>
+      </w:r>
+      <w:r>
+        <w:rPr>
+          <w:sz w:val="24"/>
+          <w:szCs w:val="24"/>
+          <w:lang w:val="en-GB"/>
+        </w:rPr>
+        <w:t xml:space="preserve"> was used with 5000 initial </w:t>
+      </w:r>
+      <w:r>
+        <w:rPr>
+          <w:sz w:val="24"/>
+          <w:szCs w:val="24"/>
+          <w:lang w:val="en-GB"/>
+        </w:rPr>
+        <w:t>nucleons</w:t>
+      </w:r>
+      <w:r>
+        <w:rPr>
+          <w:sz w:val="24"/>
+          <w:szCs w:val="24"/>
+          <w:lang w:val="en-GB"/>
+        </w:rPr>
+        <w:t xml:space="preserve">. Then </w:t>
+      </w:r>
+      <w:r>
+        <w:rPr>
+          <w:sz w:val="24"/>
+          <w:szCs w:val="24"/>
+          <w:lang w:val="en-GB"/>
+        </w:rPr>
+        <w:t>around 8 iterations of SRX method were invoked. Additional parameters: Nucleons on start 100, Nucleons location: anywhere, Nucleation type: at the beginning of the simulation, energy distribution homogeneous.</w:t>
+      </w:r>
     </w:p>
     <w:p>
       <w:pPr>
@@ -6156,8 +6592,6 @@
           <w:lang w:val="en-GB"/>
         </w:rPr>
       </w:pPr>
-      <w:bookmarkStart w:id="1" w:name="_GoBack"/>
-      <w:bookmarkEnd w:id="1"/>
     </w:p>
     <w:sectPr>
       <w:type w:val="continuous"/>

</xml_diff>